<commit_message>
Updated Links Tech Doc
</commit_message>
<xml_diff>
--- a/PokerGameCheckerMicroservice - Documentation/Technical Design Document - PokerGameCheckerMicroservice.docx
+++ b/PokerGameCheckerMicroservice - Documentation/Technical Design Document - PokerGameCheckerMicroservice.docx
@@ -1003,16 +1003,6 @@
     </w:p>
     <w:p>
       <w:pPr>
-        <w:rPr/>
-      </w:pPr>
-      <w:r>
-        <w:rPr>
-          <w:rtl w:val="0"/>
-        </w:rPr>
-      </w:r>
-    </w:p>
-    <w:p>
-      <w:pPr>
         <w:rPr>
           <w:b w:val="1"/>
         </w:rPr>
@@ -1035,6 +1025,43 @@
           <w:rtl w:val="0"/>
         </w:rPr>
         <w:t xml:space="preserve">11. Technical Diagram</w:t>
+      </w:r>
+    </w:p>
+    <w:p>
+      <w:pPr>
+        <w:ind w:left="0" w:firstLine="0"/>
+        <w:rPr>
+          <w:b w:val="1"/>
+        </w:rPr>
+      </w:pPr>
+      <w:r>
+        <w:rPr>
+          <w:rtl w:val="0"/>
+        </w:rPr>
+      </w:r>
+    </w:p>
+    <w:p>
+      <w:pPr>
+        <w:ind w:left="0" w:firstLine="0"/>
+        <w:rPr>
+          <w:b w:val="1"/>
+        </w:rPr>
+      </w:pPr>
+      <w:hyperlink r:id="rId7">
+        <w:r>
+          <w:rPr>
+            <w:b w:val="1"/>
+            <w:color w:val="1155cc"/>
+            <w:u w:val="single"/>
+            <w:rtl w:val="0"/>
+          </w:rPr>
+          <w:t xml:space="preserve">Diagram</w:t>
+        </w:r>
+      </w:hyperlink>
+      <w:r>
+        <w:rPr>
+          <w:rtl w:val="0"/>
+        </w:rPr>
       </w:r>
     </w:p>
     <w:p>

</xml_diff>